<commit_message>
Caja Blanca - correcciones
</commit_message>
<xml_diff>
--- a/Documentación/PREGAME/4.PERFIL_PROYECTO_INTEGRADOR/7185_G2_Basantes_Orellana_Lopez_PerfilProyecto_v2.docx
+++ b/Documentación/PREGAME/4.PERFIL_PROYECTO_INTEGRADOR/7185_G2_Basantes_Orellana_Lopez_PerfilProyecto_v2.docx
@@ -52,7 +52,7 @@
                     </pic:cNvPicPr>
                   </pic:nvPicPr>
                   <pic:blipFill>
-                    <a:blip r:embed="rId6"/>
+                    <a:blip r:embed="rId8"/>
                     <a:srcRect/>
                     <a:stretch>
                       <a:fillRect/>
@@ -111,7 +111,7 @@
                     </pic:cNvPicPr>
                   </pic:nvPicPr>
                   <pic:blipFill>
-                    <a:blip r:embed="rId7" cstate="print"/>
+                    <a:blip r:embed="rId9" cstate="print"/>
                     <a:srcRect/>
                     <a:stretch>
                       <a:fillRect/>
@@ -2420,7 +2420,7 @@
                 <w:sz w:val="24"/>
                 <w:szCs w:val="24"/>
               </w:rPr>
-              <w:t>7</w:t>
+              <w:t>6</w:t>
             </w:r>
             <w:r>
               <w:rPr>
@@ -5815,7 +5815,7 @@
                     <pic:cNvPicPr preferRelativeResize="0"/>
                   </pic:nvPicPr>
                   <pic:blipFill>
-                    <a:blip r:embed="rId8"/>
+                    <a:blip r:embed="rId10"/>
                     <a:srcRect/>
                     <a:stretch>
                       <a:fillRect/>
@@ -6385,6 +6385,7 @@
           <w:docPartUnique/>
         </w:docPartObj>
       </w:sdtPr>
+      <w:sdtEndPr/>
       <w:sdtContent>
         <w:p>
           <w:pPr>
@@ -6400,6 +6401,7 @@
             <w:id w:val="111145805"/>
             <w:bibliography/>
           </w:sdtPr>
+          <w:sdtEndPr/>
           <w:sdtContent>
             <w:p>
               <w:pPr>
@@ -6646,7 +6648,7 @@
                     <pic:cNvPicPr preferRelativeResize="0"/>
                   </pic:nvPicPr>
                   <pic:blipFill rotWithShape="1">
-                    <a:blip r:embed="rId9"/>
+                    <a:blip r:embed="rId11"/>
                     <a:srcRect t="5349" r="259" b="146"/>
                     <a:stretch/>
                   </pic:blipFill>
@@ -6717,7 +6719,7 @@
                     <pic:cNvPicPr preferRelativeResize="0"/>
                   </pic:nvPicPr>
                   <pic:blipFill rotWithShape="1">
-                    <a:blip r:embed="rId10"/>
+                    <a:blip r:embed="rId12"/>
                     <a:srcRect b="499"/>
                     <a:stretch/>
                   </pic:blipFill>
@@ -6752,7 +6754,7 @@
     </w:p>
     <w:p/>
     <w:sectPr>
-      <w:footerReference w:type="default" r:id="rId11"/>
+      <w:footerReference w:type="default" r:id="rId13"/>
       <w:pgSz w:w="12240" w:h="15840"/>
       <w:pgMar w:top="1440" w:right="1440" w:bottom="1440" w:left="1440" w:header="720" w:footer="720" w:gutter="0"/>
       <w:cols w:space="720"/>
@@ -6760,6 +6762,31 @@
     </w:sectPr>
   </w:body>
 </w:document>
+</file>
+
+<file path=word/endnotes.xml><?xml version="1.0" encoding="utf-8"?>
+<w:endnotes xmlns:wpc="http://schemas.microsoft.com/office/word/2010/wordprocessingCanvas" xmlns:cx="http://schemas.microsoft.com/office/drawing/2014/chartex" xmlns:cx1="http://schemas.microsoft.com/office/drawing/2015/9/8/chartex" xmlns:cx2="http://schemas.microsoft.com/office/drawing/2015/10/21/chartex" xmlns:cx3="http://schemas.microsoft.com/office/drawing/2016/5/9/chartex" xmlns:cx4="http://schemas.microsoft.com/office/drawing/2016/5/10/chartex" xmlns:cx5="http://schemas.microsoft.com/office/drawing/2016/5/11/chartex" xmlns:cx6="http://schemas.microsoft.com/office/drawing/2016/5/12/chartex" xmlns:cx7="http://schemas.microsoft.com/office/drawing/2016/5/13/chartex" xmlns:cx8="http://schemas.microsoft.com/office/drawing/2016/5/14/chartex" xmlns:mc="http://schemas.openxmlformats.org/markup-compatibility/2006" xmlns:aink="http://schemas.microsoft.com/office/drawing/2016/ink" xmlns:am3d="http://schemas.microsoft.com/office/drawing/2017/model3d" xmlns:o="urn:schemas-microsoft-com:office:office" xmlns:r="http://schemas.openxmlformats.org/officeDocument/2006/relationships" xmlns:m="http://schemas.openxmlformats.org/officeDocument/2006/math" xmlns:v="urn:schemas-microsoft-com:vml" xmlns:wp14="http://schemas.microsoft.com/office/word/2010/wordprocessingDrawing" xmlns:wp="http://schemas.openxmlformats.org/drawingml/2006/wordprocessingDrawing" xmlns:w10="urn:schemas-microsoft-com:office:word" xmlns:w="http://schemas.openxmlformats.org/wordprocessingml/2006/main" xmlns:w14="http://schemas.microsoft.com/office/word/2010/wordml" xmlns:w15="http://schemas.microsoft.com/office/word/2012/wordml" xmlns:w16cex="http://schemas.microsoft.com/office/word/2018/wordml/cex" xmlns:w16cid="http://schemas.microsoft.com/office/word/2016/wordml/cid" xmlns:w16="http://schemas.microsoft.com/office/word/2018/wordml" xmlns:w16sdtdh="http://schemas.microsoft.com/office/word/2020/wordml/sdtdatahash" xmlns:w16se="http://schemas.microsoft.com/office/word/2015/wordml/symex" xmlns:wpg="http://schemas.microsoft.com/office/word/2010/wordprocessingGroup" xmlns:wpi="http://schemas.microsoft.com/office/word/2010/wordprocessingInk" xmlns:wne="http://schemas.microsoft.com/office/word/2006/wordml" xmlns:wps="http://schemas.microsoft.com/office/word/2010/wordprocessingShape" mc:Ignorable="w14 w15 w16se w16cid w16 w16cex w16sdtdh wp14">
+  <w:endnote w:type="separator" w:id="-1">
+    <w:p>
+      <w:pPr>
+        <w:spacing w:after="0" w:line="240" w:lineRule="auto"/>
+      </w:pPr>
+      <w:r>
+        <w:separator/>
+      </w:r>
+    </w:p>
+  </w:endnote>
+  <w:endnote w:type="continuationSeparator" w:id="0">
+    <w:p>
+      <w:pPr>
+        <w:spacing w:after="0" w:line="240" w:lineRule="auto"/>
+      </w:pPr>
+      <w:r>
+        <w:continuationSeparator/>
+      </w:r>
+    </w:p>
+  </w:endnote>
+</w:endnotes>
 </file>
 
 <file path=word/footer1.xml><?xml version="1.0" encoding="utf-8"?>
@@ -6813,6 +6840,31 @@
     </w:pPr>
   </w:p>
 </w:ftr>
+</file>
+
+<file path=word/footnotes.xml><?xml version="1.0" encoding="utf-8"?>
+<w:footnotes xmlns:wpc="http://schemas.microsoft.com/office/word/2010/wordprocessingCanvas" xmlns:cx="http://schemas.microsoft.com/office/drawing/2014/chartex" xmlns:cx1="http://schemas.microsoft.com/office/drawing/2015/9/8/chartex" xmlns:cx2="http://schemas.microsoft.com/office/drawing/2015/10/21/chartex" xmlns:cx3="http://schemas.microsoft.com/office/drawing/2016/5/9/chartex" xmlns:cx4="http://schemas.microsoft.com/office/drawing/2016/5/10/chartex" xmlns:cx5="http://schemas.microsoft.com/office/drawing/2016/5/11/chartex" xmlns:cx6="http://schemas.microsoft.com/office/drawing/2016/5/12/chartex" xmlns:cx7="http://schemas.microsoft.com/office/drawing/2016/5/13/chartex" xmlns:cx8="http://schemas.microsoft.com/office/drawing/2016/5/14/chartex" xmlns:mc="http://schemas.openxmlformats.org/markup-compatibility/2006" xmlns:aink="http://schemas.microsoft.com/office/drawing/2016/ink" xmlns:am3d="http://schemas.microsoft.com/office/drawing/2017/model3d" xmlns:o="urn:schemas-microsoft-com:office:office" xmlns:r="http://schemas.openxmlformats.org/officeDocument/2006/relationships" xmlns:m="http://schemas.openxmlformats.org/officeDocument/2006/math" xmlns:v="urn:schemas-microsoft-com:vml" xmlns:wp14="http://schemas.microsoft.com/office/word/2010/wordprocessingDrawing" xmlns:wp="http://schemas.openxmlformats.org/drawingml/2006/wordprocessingDrawing" xmlns:w10="urn:schemas-microsoft-com:office:word" xmlns:w="http://schemas.openxmlformats.org/wordprocessingml/2006/main" xmlns:w14="http://schemas.microsoft.com/office/word/2010/wordml" xmlns:w15="http://schemas.microsoft.com/office/word/2012/wordml" xmlns:w16cex="http://schemas.microsoft.com/office/word/2018/wordml/cex" xmlns:w16cid="http://schemas.microsoft.com/office/word/2016/wordml/cid" xmlns:w16="http://schemas.microsoft.com/office/word/2018/wordml" xmlns:w16sdtdh="http://schemas.microsoft.com/office/word/2020/wordml/sdtdatahash" xmlns:w16se="http://schemas.microsoft.com/office/word/2015/wordml/symex" xmlns:wpg="http://schemas.microsoft.com/office/word/2010/wordprocessingGroup" xmlns:wpi="http://schemas.microsoft.com/office/word/2010/wordprocessingInk" xmlns:wne="http://schemas.microsoft.com/office/word/2006/wordml" xmlns:wps="http://schemas.microsoft.com/office/word/2010/wordprocessingShape" mc:Ignorable="w14 w15 w16se w16cid w16 w16cex w16sdtdh wp14">
+  <w:footnote w:type="separator" w:id="-1">
+    <w:p>
+      <w:pPr>
+        <w:spacing w:after="0" w:line="240" w:lineRule="auto"/>
+      </w:pPr>
+      <w:r>
+        <w:separator/>
+      </w:r>
+    </w:p>
+  </w:footnote>
+  <w:footnote w:type="continuationSeparator" w:id="0">
+    <w:p>
+      <w:pPr>
+        <w:spacing w:after="0" w:line="240" w:lineRule="auto"/>
+      </w:pPr>
+      <w:r>
+        <w:continuationSeparator/>
+      </w:r>
+    </w:p>
+  </w:footnote>
+</w:footnotes>
 </file>
 
 <file path=word/numbering.xml><?xml version="1.0" encoding="utf-8"?>

</xml_diff>